<commit_message>
HTTP Proxy + openssl
The top few paragraphs details the new code:
http://www.codeproject.com/Articles/37850/XMLFoundation
</commit_message>
<xml_diff>
--- a/Docs/XMLFoundation for iOS.docx
+++ b/Docs/XMLFoundation for iOS.docx
@@ -1,6 +1,6 @@
 
 <file path=word/document.xml><?xml version="1.0" encoding="utf-8"?>
-<w:document xmlns:ve="http://schemas.openxmlformats.org/markup-compatibility/2006" xmlns:o="urn:schemas-microsoft-com:office:office" xmlns:r="http://schemas.openxmlformats.org/officeDocument/2006/relationships" xmlns:m="http://schemas.openxmlformats.org/officeDocument/2006/math" xmlns:v="urn:schemas-microsoft-com:vml" xmlns:wp="http://schemas.openxmlformats.org/drawingml/2006/wordprocessingDrawing" xmlns:w10="urn:schemas-microsoft-com:office:word" xmlns:w="http://schemas.openxmlformats.org/wordprocessingml/2006/main" xmlns:wne="http://schemas.microsoft.com/office/word/2006/wordml">
+<w:document xmlns:wpc="http://schemas.microsoft.com/office/word/2010/wordprocessingCanvas" xmlns:mc="http://schemas.openxmlformats.org/markup-compatibility/2006" xmlns:o="urn:schemas-microsoft-com:office:office" xmlns:r="http://schemas.openxmlformats.org/officeDocument/2006/relationships" xmlns:m="http://schemas.openxmlformats.org/officeDocument/2006/math" xmlns:v="urn:schemas-microsoft-com:vml" xmlns:wp14="http://schemas.microsoft.com/office/word/2010/wordprocessingDrawing" xmlns:wp="http://schemas.openxmlformats.org/drawingml/2006/wordprocessingDrawing" xmlns:w10="urn:schemas-microsoft-com:office:word" xmlns:w="http://schemas.openxmlformats.org/wordprocessingml/2006/main" xmlns:w14="http://schemas.microsoft.com/office/word/2010/wordml" xmlns:wpg="http://schemas.microsoft.com/office/word/2010/wordprocessingGroup" xmlns:wpi="http://schemas.microsoft.com/office/word/2010/wordprocessingInk" xmlns:wne="http://schemas.microsoft.com/office/word/2006/wordml" xmlns:wps="http://schemas.microsoft.com/office/word/2010/wordprocessingShape" mc:Ignorable="w14 wp14">
   <w:body>
     <w:p>
       <w:r>
@@ -12,15 +12,7 @@
       </w:r>
       <w:proofErr w:type="spellEnd"/>
       <w:r>
-        <w:t xml:space="preserve"> for </w:t>
-      </w:r>
-      <w:proofErr w:type="spellStart"/>
-      <w:r>
-        <w:t>iOS</w:t>
-      </w:r>
-      <w:proofErr w:type="spellEnd"/>
-      <w:r>
-        <w:t>:</w:t>
+        <w:t xml:space="preserve"> for iOS:</w:t>
       </w:r>
       <w:r>
         <w:t xml:space="preserve">   </w:t>
@@ -38,6 +30,19 @@
       <w:proofErr w:type="spellEnd"/>
       <w:r>
         <w:t xml:space="preserve"> 5 (Developer Preview 3 – August 2013)</w:t>
+      </w:r>
+    </w:p>
+    <w:p>
+      <w:r>
+        <w:t xml:space="preserve">The notes were updated in November 2014 to include information about linking </w:t>
+      </w:r>
+      <w:proofErr w:type="spellStart"/>
+      <w:r>
+        <w:t>openssl</w:t>
+      </w:r>
+      <w:proofErr w:type="spellEnd"/>
+      <w:r>
+        <w:t>.</w:t>
       </w:r>
     </w:p>
     <w:p>
@@ -190,7 +195,7 @@
                     </pic:cNvPicPr>
                   </pic:nvPicPr>
                   <pic:blipFill>
-                    <a:blip r:embed="rId6" cstate="print"/>
+                    <a:blip r:embed="rId7" cstate="print"/>
                     <a:srcRect/>
                     <a:stretch>
                       <a:fillRect/>
@@ -232,15 +237,7 @@
       </w:r>
       <w:proofErr w:type="gramEnd"/>
       <w:r>
-        <w:t xml:space="preserve"> the top center.  In the image above it is set to “</w:t>
-      </w:r>
-      <w:proofErr w:type="spellStart"/>
-      <w:r>
-        <w:t>iPhone</w:t>
-      </w:r>
-      <w:proofErr w:type="spellEnd"/>
-      <w:r>
-        <w:t xml:space="preserve"> </w:t>
+        <w:t xml:space="preserve"> the top center.  In the image above it is set to “iPhone </w:t>
       </w:r>
       <w:proofErr w:type="spellStart"/>
       <w:r>
@@ -251,50 +248,10 @@
         <w:t xml:space="preserve"> 3.5 –inch”. This </w:t>
       </w:r>
       <w:r>
-        <w:t>value (specifically not “</w:t>
-      </w:r>
-      <w:proofErr w:type="spellStart"/>
-      <w:r>
-        <w:t>iOS</w:t>
-      </w:r>
-      <w:proofErr w:type="spellEnd"/>
-      <w:r>
-        <w:t xml:space="preserve"> Device”) </w:t>
-      </w:r>
-      <w:r>
-        <w:t xml:space="preserve">required for a library build that runs in the </w:t>
-      </w:r>
-      <w:proofErr w:type="spellStart"/>
-      <w:r>
-        <w:t>iOS</w:t>
-      </w:r>
-      <w:proofErr w:type="spellEnd"/>
-      <w:r>
-        <w:t xml:space="preserve"> Simulator.  I made one build for Debug on the </w:t>
-      </w:r>
-      <w:proofErr w:type="spellStart"/>
-      <w:r>
-        <w:t>iPhone</w:t>
-      </w:r>
-      <w:proofErr w:type="spellEnd"/>
-      <w:r>
-        <w:t xml:space="preserve">, one for Release on the </w:t>
-      </w:r>
-      <w:proofErr w:type="spellStart"/>
-      <w:r>
-        <w:t>iPhone</w:t>
-      </w:r>
-      <w:proofErr w:type="spellEnd"/>
-      <w:r>
-        <w:t xml:space="preserve">, and one for Debug in the </w:t>
-      </w:r>
-      <w:proofErr w:type="spellStart"/>
-      <w:r>
-        <w:t>iOS</w:t>
-      </w:r>
-      <w:proofErr w:type="spellEnd"/>
-      <w:r>
-        <w:t xml:space="preserve"> simulator.</w:t>
+        <w:t xml:space="preserve">value (specifically not “iOS Device”) </w:t>
+      </w:r>
+      <w:r>
+        <w:t>required for a library build that runs in the iOS Simulator.  I made one build for Debug on the iPhone, one for Release on the iPhone, and one for Debug in the iOS simulator.</w:t>
       </w:r>
       <w:r>
         <w:t xml:space="preserve">  Below you see the results of the three times I built it.</w:t>
@@ -326,7 +283,7 @@
                     </pic:cNvPicPr>
                   </pic:nvPicPr>
                   <pic:blipFill>
-                    <a:blip r:embed="rId7" cstate="print"/>
+                    <a:blip r:embed="rId8" cstate="print"/>
                     <a:srcRect/>
                     <a:stretch>
                       <a:fillRect/>
@@ -360,6 +317,7 @@
         <w:ind w:left="360"/>
       </w:pPr>
       <w:r>
+        <w:lastRenderedPageBreak/>
         <w:t xml:space="preserve">The build uses a native default </w:t>
       </w:r>
       <w:proofErr w:type="spellStart"/>
@@ -376,7 +334,6 @@
         <w:ind w:left="360"/>
       </w:pPr>
       <w:r>
-        <w:lastRenderedPageBreak/>
         <w:t xml:space="preserve">From “Finder” select menu item “Go” then “Go </w:t>
       </w:r>
       <w:proofErr w:type="gramStart"/>
@@ -436,13 +393,8 @@
         <w:t>”</w:t>
       </w:r>
       <w:r>
-        <w:t xml:space="preserve">, if you test in the </w:t>
-      </w:r>
-      <w:proofErr w:type="spellStart"/>
-      <w:r>
-        <w:t>iOS</w:t>
-      </w:r>
-      <w:proofErr w:type="spellEnd"/>
+        <w:t>, if you test in the iOS</w:t>
+      </w:r>
       <w:r>
         <w:t xml:space="preserve"> Simulator.</w:t>
       </w:r>
@@ -561,8 +513,13 @@
       </w:r>
       <w:proofErr w:type="spellEnd"/>
       <w:r>
-        <w:t>/inc</w:t>
-      </w:r>
+        <w:t>/</w:t>
+      </w:r>
+      <w:proofErr w:type="spellStart"/>
+      <w:r>
+        <w:t>inc</w:t>
+      </w:r>
+      <w:proofErr w:type="spellEnd"/>
     </w:p>
     <w:p>
       <w:pPr>
@@ -601,7 +558,7 @@
                     </pic:cNvPicPr>
                   </pic:nvPicPr>
                   <pic:blipFill>
-                    <a:blip r:embed="rId8" cstate="print"/>
+                    <a:blip r:embed="rId9" cstate="print"/>
                     <a:srcRect/>
                     <a:stretch>
                       <a:fillRect/>
@@ -673,7 +630,7 @@
                     </pic:cNvPicPr>
                   </pic:nvPicPr>
                   <pic:blipFill>
-                    <a:blip r:embed="rId9" cstate="print"/>
+                    <a:blip r:embed="rId10" cstate="print"/>
                     <a:srcRect/>
                     <a:stretch>
                       <a:fillRect/>
@@ -793,15 +750,7 @@
       </w:r>
       <w:proofErr w:type="spellEnd"/>
       <w:r>
-        <w:t xml:space="preserve">”, if you test in the </w:t>
-      </w:r>
-      <w:proofErr w:type="spellStart"/>
-      <w:r>
-        <w:t>iOS</w:t>
-      </w:r>
-      <w:proofErr w:type="spellEnd"/>
-      <w:r>
-        <w:t xml:space="preserve"> Simulator.</w:t>
+        <w:t>”, if you test in the iOS Simulator.</w:t>
       </w:r>
     </w:p>
     <w:p>
@@ -817,6 +766,498 @@
         <w:ind w:left="360"/>
       </w:pPr>
       <w:r>
+        <w:rPr>
+          <w:noProof/>
+        </w:rPr>
+        <w:drawing>
+          <wp:inline distT="0" distB="0" distL="0" distR="0">
+            <wp:extent cx="5936615" cy="3111500"/>
+            <wp:effectExtent l="0" t="0" r="0" b="0"/>
+            <wp:docPr id="2" name="Picture 2"/>
+            <wp:cNvGraphicFramePr>
+              <a:graphicFrameLocks xmlns:a="http://schemas.openxmlformats.org/drawingml/2006/main" noChangeAspect="1"/>
+            </wp:cNvGraphicFramePr>
+            <a:graphic xmlns:a="http://schemas.openxmlformats.org/drawingml/2006/main">
+              <a:graphicData uri="http://schemas.openxmlformats.org/drawingml/2006/picture">
+                <pic:pic xmlns:pic="http://schemas.openxmlformats.org/drawingml/2006/picture">
+                  <pic:nvPicPr>
+                    <pic:cNvPr id="0" name="Picture 1"/>
+                    <pic:cNvPicPr>
+                      <a:picLocks noChangeAspect="1" noChangeArrowheads="1"/>
+                    </pic:cNvPicPr>
+                  </pic:nvPicPr>
+                  <pic:blipFill>
+                    <a:blip r:embed="rId11">
+                      <a:extLst>
+                        <a:ext uri="{28A0092B-C50C-407E-A947-70E740481C1C}">
+                          <a14:useLocalDpi xmlns:a14="http://schemas.microsoft.com/office/drawing/2010/main" val="0"/>
+                        </a:ext>
+                      </a:extLst>
+                    </a:blip>
+                    <a:srcRect/>
+                    <a:stretch>
+                      <a:fillRect/>
+                    </a:stretch>
+                  </pic:blipFill>
+                  <pic:spPr bwMode="auto">
+                    <a:xfrm>
+                      <a:off x="0" y="0"/>
+                      <a:ext cx="5936615" cy="3111500"/>
+                    </a:xfrm>
+                    <a:prstGeom prst="rect">
+                      <a:avLst/>
+                    </a:prstGeom>
+                    <a:noFill/>
+                    <a:ln>
+                      <a:noFill/>
+                    </a:ln>
+                  </pic:spPr>
+                </pic:pic>
+              </a:graphicData>
+            </a:graphic>
+          </wp:inline>
+        </w:drawing>
+      </w:r>
+    </w:p>
+    <w:p>
+      <w:pPr>
+        <w:ind w:left="360"/>
+      </w:pPr>
+    </w:p>
+    <w:p>
+      <w:pPr>
+        <w:ind w:left="360"/>
+      </w:pPr>
+    </w:p>
+    <w:p>
+      <w:pPr>
+        <w:ind w:left="360"/>
+        <w:rPr>
+          <w:b/>
+          <w:sz w:val="32"/>
+          <w:szCs w:val="32"/>
+        </w:rPr>
+      </w:pPr>
+      <w:r>
+        <w:rPr>
+          <w:b/>
+          <w:sz w:val="32"/>
+          <w:szCs w:val="32"/>
+        </w:rPr>
+        <w:lastRenderedPageBreak/>
+        <w:t xml:space="preserve">Setting up </w:t>
+      </w:r>
+      <w:proofErr w:type="spellStart"/>
+      <w:r>
+        <w:rPr>
+          <w:b/>
+          <w:sz w:val="32"/>
+          <w:szCs w:val="32"/>
+        </w:rPr>
+        <w:t>openssl</w:t>
+      </w:r>
+      <w:proofErr w:type="spellEnd"/>
+      <w:r>
+        <w:rPr>
+          <w:b/>
+          <w:sz w:val="32"/>
+          <w:szCs w:val="32"/>
+        </w:rPr>
+        <w:t xml:space="preserve">  </w:t>
+      </w:r>
+    </w:p>
+    <w:p>
+      <w:pPr>
+        <w:ind w:left="360"/>
+        <w:rPr>
+          <w:b/>
+          <w:sz w:val="32"/>
+          <w:szCs w:val="32"/>
+        </w:rPr>
+      </w:pPr>
+      <w:r>
+        <w:rPr>
+          <w:b/>
+          <w:noProof/>
+          <w:sz w:val="32"/>
+          <w:szCs w:val="32"/>
+        </w:rPr>
+        <w:drawing>
+          <wp:inline distT="0" distB="0" distL="0" distR="0">
+            <wp:extent cx="4961255" cy="846455"/>
+            <wp:effectExtent l="0" t="0" r="0" b="0"/>
+            <wp:docPr id="6" name="Picture 6"/>
+            <wp:cNvGraphicFramePr>
+              <a:graphicFrameLocks xmlns:a="http://schemas.openxmlformats.org/drawingml/2006/main" noChangeAspect="1"/>
+            </wp:cNvGraphicFramePr>
+            <a:graphic xmlns:a="http://schemas.openxmlformats.org/drawingml/2006/main">
+              <a:graphicData uri="http://schemas.openxmlformats.org/drawingml/2006/picture">
+                <pic:pic xmlns:pic="http://schemas.openxmlformats.org/drawingml/2006/picture">
+                  <pic:nvPicPr>
+                    <pic:cNvPr id="0" name="Picture 4"/>
+                    <pic:cNvPicPr>
+                      <a:picLocks noChangeAspect="1" noChangeArrowheads="1"/>
+                    </pic:cNvPicPr>
+                  </pic:nvPicPr>
+                  <pic:blipFill>
+                    <a:blip r:embed="rId12">
+                      <a:extLst>
+                        <a:ext uri="{28A0092B-C50C-407E-A947-70E740481C1C}">
+                          <a14:useLocalDpi xmlns:a14="http://schemas.microsoft.com/office/drawing/2010/main" val="0"/>
+                        </a:ext>
+                      </a:extLst>
+                    </a:blip>
+                    <a:srcRect/>
+                    <a:stretch>
+                      <a:fillRect/>
+                    </a:stretch>
+                  </pic:blipFill>
+                  <pic:spPr bwMode="auto">
+                    <a:xfrm>
+                      <a:off x="0" y="0"/>
+                      <a:ext cx="4961255" cy="846455"/>
+                    </a:xfrm>
+                    <a:prstGeom prst="rect">
+                      <a:avLst/>
+                    </a:prstGeom>
+                    <a:noFill/>
+                    <a:ln>
+                      <a:noFill/>
+                    </a:ln>
+                  </pic:spPr>
+                </pic:pic>
+              </a:graphicData>
+            </a:graphic>
+          </wp:inline>
+        </w:drawing>
+      </w:r>
+    </w:p>
+    <w:p>
+      <w:pPr>
+        <w:ind w:left="360"/>
+      </w:pPr>
+      <w:r>
+        <w:t xml:space="preserve">Note if you #define </w:t>
+      </w:r>
+      <w:r>
+        <w:t>__NO_OPENSSL</w:t>
+      </w:r>
+      <w:r>
+        <w:t xml:space="preserve"> before #including ServerCore.cpp then you do not need to link to </w:t>
+      </w:r>
+      <w:proofErr w:type="spellStart"/>
+      <w:r>
+        <w:t>openssl</w:t>
+      </w:r>
+      <w:proofErr w:type="spellEnd"/>
+      <w:r>
+        <w:t xml:space="preserve"> so you can skip this step.</w:t>
+      </w:r>
+    </w:p>
+    <w:p>
+      <w:pPr>
+        <w:ind w:left="360"/>
+      </w:pPr>
+      <w:r>
+        <w:t xml:space="preserve">There are 2 </w:t>
+      </w:r>
+      <w:proofErr w:type="gramStart"/>
+      <w:r>
+        <w:t>ways(</w:t>
+      </w:r>
+      <w:proofErr w:type="gramEnd"/>
+      <w:r>
+        <w:t>probably even more), this is 1 way:</w:t>
+      </w:r>
+    </w:p>
+    <w:p>
+      <w:pPr>
+        <w:ind w:left="360"/>
+      </w:pPr>
+      <w:r>
+        <w:t xml:space="preserve"> Add –</w:t>
+      </w:r>
+      <w:proofErr w:type="spellStart"/>
+      <w:r>
+        <w:t>lcrypto</w:t>
+      </w:r>
+      <w:proofErr w:type="spellEnd"/>
+      <w:r>
+        <w:t xml:space="preserve"> and –L/The/Path to “Other Linker Flags</w:t>
+      </w:r>
+      <w:proofErr w:type="gramStart"/>
+      <w:r>
+        <w:t>”  like</w:t>
+      </w:r>
+      <w:proofErr w:type="gramEnd"/>
+      <w:r>
+        <w:t xml:space="preserve"> this:</w:t>
+      </w:r>
+    </w:p>
+    <w:p>
+      <w:pPr>
+        <w:ind w:left="360"/>
+      </w:pPr>
+      <w:r>
+        <w:rPr>
+          <w:noProof/>
+        </w:rPr>
+        <w:drawing>
+          <wp:inline distT="0" distB="0" distL="0" distR="0">
+            <wp:extent cx="5936615" cy="4196715"/>
+            <wp:effectExtent l="0" t="0" r="0" b="0"/>
+            <wp:docPr id="3" name="Picture 3"/>
+            <wp:cNvGraphicFramePr>
+              <a:graphicFrameLocks xmlns:a="http://schemas.openxmlformats.org/drawingml/2006/main" noChangeAspect="1"/>
+            </wp:cNvGraphicFramePr>
+            <a:graphic xmlns:a="http://schemas.openxmlformats.org/drawingml/2006/main">
+              <a:graphicData uri="http://schemas.openxmlformats.org/drawingml/2006/picture">
+                <pic:pic xmlns:pic="http://schemas.openxmlformats.org/drawingml/2006/picture">
+                  <pic:nvPicPr>
+                    <pic:cNvPr id="0" name="Picture 2"/>
+                    <pic:cNvPicPr>
+                      <a:picLocks noChangeAspect="1" noChangeArrowheads="1"/>
+                    </pic:cNvPicPr>
+                  </pic:nvPicPr>
+                  <pic:blipFill>
+                    <a:blip r:embed="rId13">
+                      <a:extLst>
+                        <a:ext uri="{28A0092B-C50C-407E-A947-70E740481C1C}">
+                          <a14:useLocalDpi xmlns:a14="http://schemas.microsoft.com/office/drawing/2010/main" val="0"/>
+                        </a:ext>
+                      </a:extLst>
+                    </a:blip>
+                    <a:srcRect/>
+                    <a:stretch>
+                      <a:fillRect/>
+                    </a:stretch>
+                  </pic:blipFill>
+                  <pic:spPr bwMode="auto">
+                    <a:xfrm>
+                      <a:off x="0" y="0"/>
+                      <a:ext cx="5936615" cy="4196715"/>
+                    </a:xfrm>
+                    <a:prstGeom prst="rect">
+                      <a:avLst/>
+                    </a:prstGeom>
+                    <a:noFill/>
+                    <a:ln>
+                      <a:noFill/>
+                    </a:ln>
+                  </pic:spPr>
+                </pic:pic>
+              </a:graphicData>
+            </a:graphic>
+          </wp:inline>
+        </w:drawing>
+      </w:r>
+    </w:p>
+    <w:p>
+      <w:pPr>
+        <w:ind w:left="360"/>
+      </w:pPr>
+    </w:p>
+    <w:p>
+      <w:pPr>
+        <w:ind w:left="360"/>
+      </w:pPr>
+      <w:r>
+        <w:t xml:space="preserve">And this is another </w:t>
+      </w:r>
+      <w:proofErr w:type="gramStart"/>
+      <w:r>
+        <w:t>way,</w:t>
+      </w:r>
+      <w:proofErr w:type="gramEnd"/>
+      <w:r>
+        <w:t xml:space="preserve"> copy the Libraries/</w:t>
+      </w:r>
+      <w:proofErr w:type="spellStart"/>
+      <w:r>
+        <w:t>openssl</w:t>
+      </w:r>
+      <w:proofErr w:type="spellEnd"/>
+      <w:r>
+        <w:t>/bin-</w:t>
+      </w:r>
+      <w:proofErr w:type="spellStart"/>
+      <w:r>
+        <w:t>ios</w:t>
+      </w:r>
+      <w:proofErr w:type="spellEnd"/>
+      <w:r>
+        <w:t xml:space="preserve"> files to the folder where the </w:t>
+      </w:r>
+      <w:proofErr w:type="spellStart"/>
+      <w:r>
+        <w:t>XMLFoundation</w:t>
+      </w:r>
+      <w:proofErr w:type="spellEnd"/>
+      <w:r>
+        <w:t xml:space="preserve"> binary library is like this:</w:t>
+      </w:r>
+    </w:p>
+    <w:p>
+      <w:pPr>
+        <w:ind w:left="360"/>
+      </w:pPr>
+      <w:r>
+        <w:rPr>
+          <w:noProof/>
+        </w:rPr>
+        <w:lastRenderedPageBreak/>
+        <w:drawing>
+          <wp:inline distT="0" distB="0" distL="0" distR="0">
+            <wp:extent cx="5943600" cy="4094480"/>
+            <wp:effectExtent l="0" t="0" r="0" b="0"/>
+            <wp:docPr id="5" name="Picture 5"/>
+            <wp:cNvGraphicFramePr>
+              <a:graphicFrameLocks xmlns:a="http://schemas.openxmlformats.org/drawingml/2006/main" noChangeAspect="1"/>
+            </wp:cNvGraphicFramePr>
+            <a:graphic xmlns:a="http://schemas.openxmlformats.org/drawingml/2006/main">
+              <a:graphicData uri="http://schemas.openxmlformats.org/drawingml/2006/picture">
+                <pic:pic xmlns:pic="http://schemas.openxmlformats.org/drawingml/2006/picture">
+                  <pic:nvPicPr>
+                    <pic:cNvPr id="0" name="Picture 3"/>
+                    <pic:cNvPicPr>
+                      <a:picLocks noChangeAspect="1" noChangeArrowheads="1"/>
+                    </pic:cNvPicPr>
+                  </pic:nvPicPr>
+                  <pic:blipFill>
+                    <a:blip r:embed="rId14">
+                      <a:extLst>
+                        <a:ext uri="{28A0092B-C50C-407E-A947-70E740481C1C}">
+                          <a14:useLocalDpi xmlns:a14="http://schemas.microsoft.com/office/drawing/2010/main" val="0"/>
+                        </a:ext>
+                      </a:extLst>
+                    </a:blip>
+                    <a:srcRect/>
+                    <a:stretch>
+                      <a:fillRect/>
+                    </a:stretch>
+                  </pic:blipFill>
+                  <pic:spPr bwMode="auto">
+                    <a:xfrm>
+                      <a:off x="0" y="0"/>
+                      <a:ext cx="5943600" cy="4094480"/>
+                    </a:xfrm>
+                    <a:prstGeom prst="rect">
+                      <a:avLst/>
+                    </a:prstGeom>
+                    <a:noFill/>
+                    <a:ln>
+                      <a:noFill/>
+                    </a:ln>
+                  </pic:spPr>
+                </pic:pic>
+              </a:graphicData>
+            </a:graphic>
+          </wp:inline>
+        </w:drawing>
+      </w:r>
+    </w:p>
+    <w:p>
+      <w:pPr>
+        <w:ind w:left="360"/>
+      </w:pPr>
+    </w:p>
+    <w:p>
+      <w:pPr>
+        <w:ind w:left="360"/>
+      </w:pPr>
+      <w:r>
+        <w:t xml:space="preserve">Then drop from that (special?) location into the project MAKE SURE TO SELECT THE TARGET CHECKBOX then you will see </w:t>
+      </w:r>
+      <w:proofErr w:type="spellStart"/>
+      <w:r>
+        <w:t>libcrypto.a</w:t>
+      </w:r>
+      <w:proofErr w:type="spellEnd"/>
+      <w:r>
+        <w:t xml:space="preserve"> in the project like this:</w:t>
+      </w:r>
+      <w:bookmarkStart w:id="0" w:name="_GoBack"/>
+      <w:bookmarkEnd w:id="0"/>
+    </w:p>
+    <w:p>
+      <w:pPr>
+        <w:ind w:left="360"/>
+      </w:pPr>
+      <w:r>
+        <w:rPr>
+          <w:noProof/>
+        </w:rPr>
+        <w:drawing>
+          <wp:inline distT="0" distB="0" distL="0" distR="0">
+            <wp:extent cx="4578985" cy="2149475"/>
+            <wp:effectExtent l="0" t="0" r="0" b="0"/>
+            <wp:docPr id="7" name="Picture 7"/>
+            <wp:cNvGraphicFramePr>
+              <a:graphicFrameLocks xmlns:a="http://schemas.openxmlformats.org/drawingml/2006/main" noChangeAspect="1"/>
+            </wp:cNvGraphicFramePr>
+            <a:graphic xmlns:a="http://schemas.openxmlformats.org/drawingml/2006/main">
+              <a:graphicData uri="http://schemas.openxmlformats.org/drawingml/2006/picture">
+                <pic:pic xmlns:pic="http://schemas.openxmlformats.org/drawingml/2006/picture">
+                  <pic:nvPicPr>
+                    <pic:cNvPr id="0" name="Picture 5"/>
+                    <pic:cNvPicPr>
+                      <a:picLocks noChangeAspect="1" noChangeArrowheads="1"/>
+                    </pic:cNvPicPr>
+                  </pic:nvPicPr>
+                  <pic:blipFill>
+                    <a:blip r:embed="rId15">
+                      <a:extLst>
+                        <a:ext uri="{28A0092B-C50C-407E-A947-70E740481C1C}">
+                          <a14:useLocalDpi xmlns:a14="http://schemas.microsoft.com/office/drawing/2010/main" val="0"/>
+                        </a:ext>
+                      </a:extLst>
+                    </a:blip>
+                    <a:srcRect/>
+                    <a:stretch>
+                      <a:fillRect/>
+                    </a:stretch>
+                  </pic:blipFill>
+                  <pic:spPr bwMode="auto">
+                    <a:xfrm>
+                      <a:off x="0" y="0"/>
+                      <a:ext cx="4578985" cy="2149475"/>
+                    </a:xfrm>
+                    <a:prstGeom prst="rect">
+                      <a:avLst/>
+                    </a:prstGeom>
+                    <a:noFill/>
+                    <a:ln>
+                      <a:noFill/>
+                    </a:ln>
+                  </pic:spPr>
+                </pic:pic>
+              </a:graphicData>
+            </a:graphic>
+          </wp:inline>
+        </w:drawing>
+      </w:r>
+    </w:p>
+    <w:p>
+      <w:pPr>
+        <w:ind w:left="360"/>
+      </w:pPr>
+    </w:p>
+    <w:p>
+      <w:pPr>
+        <w:ind w:left="360"/>
+      </w:pPr>
+    </w:p>
+    <w:p>
+      <w:pPr>
+        <w:ind w:left="360"/>
+      </w:pPr>
+    </w:p>
+    <w:p>
+      <w:pPr>
+        <w:ind w:left="360"/>
+      </w:pPr>
+      <w:r>
+        <w:lastRenderedPageBreak/>
         <w:t xml:space="preserve">In the </w:t>
       </w:r>
       <w:proofErr w:type="spellStart"/>
@@ -825,29 +1266,8 @@
       </w:r>
       <w:proofErr w:type="spellEnd"/>
       <w:r>
-        <w:t xml:space="preserve"> sample, (Products/Destination) set the </w:t>
-      </w:r>
-      <w:proofErr w:type="spellStart"/>
-      <w:r>
-        <w:t>iOS</w:t>
-      </w:r>
-      <w:proofErr w:type="spellEnd"/>
-      <w:r>
-        <w:t xml:space="preserve"> Simulator </w:t>
-      </w:r>
-      <w:proofErr w:type="spellStart"/>
-      <w:r>
-        <w:t>iPhone</w:t>
-      </w:r>
-      <w:proofErr w:type="spellEnd"/>
-      <w:r>
-        <w:t xml:space="preserve"> Retina 3.5</w:t>
-      </w:r>
-    </w:p>
-    <w:p>
-      <w:pPr>
-        <w:ind w:left="360"/>
-      </w:pPr>
+        <w:t xml:space="preserve"> sample, (Products/Destination) set the iOS Simulator iPhone Retina 3.5</w:t>
+      </w:r>
     </w:p>
     <w:p>
       <w:pPr>
@@ -891,7 +1311,7 @@
                     </pic:cNvPicPr>
                   </pic:nvPicPr>
                   <pic:blipFill>
-                    <a:blip r:embed="rId10" cstate="print"/>
+                    <a:blip r:embed="rId16" cstate="print"/>
                     <a:srcRect/>
                     <a:stretch>
                       <a:fillRect/>
@@ -951,7 +1371,6 @@
         <w:ind w:left="360"/>
       </w:pPr>
       <w:r>
-        <w:lastRenderedPageBreak/>
         <w:t xml:space="preserve">In the future, when you add </w:t>
       </w:r>
       <w:proofErr w:type="spellStart"/>
@@ -1034,7 +1453,7 @@
                     </pic:cNvPicPr>
                   </pic:nvPicPr>
                   <pic:blipFill>
-                    <a:blip r:embed="rId11" cstate="print"/>
+                    <a:blip r:embed="rId17" cstate="print"/>
                     <a:srcRect/>
                     <a:stretch>
                       <a:fillRect/>
@@ -1076,6 +1495,7 @@
         <w:ind w:left="360"/>
       </w:pPr>
       <w:r>
+        <w:lastRenderedPageBreak/>
         <w:t>Build your project.  If you see the following “Missing required i386 architecture” errors:</w:t>
       </w:r>
     </w:p>
@@ -1105,7 +1525,7 @@
                     </pic:cNvPicPr>
                   </pic:nvPicPr>
                   <pic:blipFill>
-                    <a:blip r:embed="rId12" cstate="print"/>
+                    <a:blip r:embed="rId18" cstate="print"/>
                     <a:srcRect/>
                     <a:stretch>
                       <a:fillRect/>
@@ -1152,7 +1572,6 @@
         <w:rPr>
           <w:noProof/>
         </w:rPr>
-        <w:lastRenderedPageBreak/>
         <w:drawing>
           <wp:inline distT="0" distB="0" distL="0" distR="0">
             <wp:extent cx="5943600" cy="1333500"/>
@@ -1171,7 +1590,7 @@
                     </pic:cNvPicPr>
                   </pic:nvPicPr>
                   <pic:blipFill>
-                    <a:blip r:embed="rId13" cstate="print"/>
+                    <a:blip r:embed="rId19" cstate="print"/>
                     <a:srcRect/>
                     <a:stretch>
                       <a:fillRect/>
@@ -1239,7 +1658,7 @@
                     </pic:cNvPicPr>
                   </pic:nvPicPr>
                   <pic:blipFill>
-                    <a:blip r:embed="rId14" cstate="print"/>
+                    <a:blip r:embed="rId20" cstate="print"/>
                     <a:srcRect/>
                     <a:stretch>
                       <a:fillRect/>
@@ -1323,6 +1742,7 @@
         <w:rPr>
           <w:noProof/>
         </w:rPr>
+        <w:lastRenderedPageBreak/>
         <w:drawing>
           <wp:inline distT="0" distB="0" distL="0" distR="0">
             <wp:extent cx="5934075" cy="1800225"/>
@@ -1341,7 +1761,7 @@
                     </pic:cNvPicPr>
                   </pic:nvPicPr>
                   <pic:blipFill>
-                    <a:blip r:embed="rId15" cstate="print"/>
+                    <a:blip r:embed="rId21" cstate="print"/>
                     <a:srcRect/>
                     <a:stretch>
                       <a:fillRect/>
@@ -1390,7 +1810,6 @@
         <w:rPr>
           <w:noProof/>
         </w:rPr>
-        <w:lastRenderedPageBreak/>
         <w:drawing>
           <wp:inline distT="0" distB="0" distL="0" distR="0">
             <wp:extent cx="5943600" cy="2114550"/>
@@ -1409,7 +1828,7 @@
                     </pic:cNvPicPr>
                   </pic:nvPicPr>
                   <pic:blipFill>
-                    <a:blip r:embed="rId16" cstate="print"/>
+                    <a:blip r:embed="rId22" cstate="print"/>
                     <a:srcRect/>
                     <a:stretch>
                       <a:fillRect/>
@@ -1478,7 +1897,7 @@
                     </pic:cNvPicPr>
                   </pic:nvPicPr>
                   <pic:blipFill>
-                    <a:blip r:embed="rId17" cstate="print"/>
+                    <a:blip r:embed="rId23" cstate="print"/>
                     <a:srcRect/>
                     <a:stretch>
                       <a:fillRect/>
@@ -1529,6 +1948,7 @@
         <w:rPr>
           <w:noProof/>
         </w:rPr>
+        <w:lastRenderedPageBreak/>
         <w:drawing>
           <wp:inline distT="0" distB="0" distL="0" distR="0">
             <wp:extent cx="2505075" cy="2419350"/>
@@ -1547,7 +1967,7 @@
                     </pic:cNvPicPr>
                   </pic:nvPicPr>
                   <pic:blipFill>
-                    <a:blip r:embed="rId18" cstate="print"/>
+                    <a:blip r:embed="rId24" cstate="print"/>
                     <a:srcRect/>
                     <a:stretch>
                       <a:fillRect/>
@@ -1593,15 +2013,7 @@
         <w:sym w:font="Wingdings" w:char="F0E0"/>
       </w:r>
       <w:r>
-        <w:t xml:space="preserve"> to “</w:t>
-      </w:r>
-      <w:proofErr w:type="spellStart"/>
-      <w:r>
-        <w:t>iPhone</w:t>
-      </w:r>
-      <w:proofErr w:type="spellEnd"/>
-      <w:r>
-        <w:t xml:space="preserve"> </w:t>
+        <w:t xml:space="preserve"> to “iPhone </w:t>
       </w:r>
       <w:proofErr w:type="gramStart"/>
       <w:r>
@@ -1609,15 +2021,7 @@
       </w:r>
       <w:proofErr w:type="gramEnd"/>
       <w:r>
-        <w:t xml:space="preserve">3.5 Inch)” (an </w:t>
-      </w:r>
-      <w:proofErr w:type="spellStart"/>
-      <w:r>
-        <w:t>iOS</w:t>
-      </w:r>
-      <w:proofErr w:type="spellEnd"/>
-      <w:r>
-        <w:t xml:space="preserve"> Simulator device)</w:t>
+        <w:t>3.5 Inch)” (an iOS Simulator device)</w:t>
       </w:r>
     </w:p>
     <w:sectPr>
@@ -1631,7 +2035,7 @@
 </file>
 
 <file path=word/numbering.xml><?xml version="1.0" encoding="utf-8"?>
-<w:numbering xmlns:ve="http://schemas.openxmlformats.org/markup-compatibility/2006" xmlns:o="urn:schemas-microsoft-com:office:office" xmlns:r="http://schemas.openxmlformats.org/officeDocument/2006/relationships" xmlns:m="http://schemas.openxmlformats.org/officeDocument/2006/math" xmlns:v="urn:schemas-microsoft-com:vml" xmlns:wp="http://schemas.openxmlformats.org/drawingml/2006/wordprocessingDrawing" xmlns:w10="urn:schemas-microsoft-com:office:word" xmlns:w="http://schemas.openxmlformats.org/wordprocessingml/2006/main" xmlns:wne="http://schemas.microsoft.com/office/word/2006/wordml">
+<w:numbering xmlns:wpc="http://schemas.microsoft.com/office/word/2010/wordprocessingCanvas" xmlns:mc="http://schemas.openxmlformats.org/markup-compatibility/2006" xmlns:o="urn:schemas-microsoft-com:office:office" xmlns:r="http://schemas.openxmlformats.org/officeDocument/2006/relationships" xmlns:m="http://schemas.openxmlformats.org/officeDocument/2006/math" xmlns:v="urn:schemas-microsoft-com:vml" xmlns:wp14="http://schemas.microsoft.com/office/word/2010/wordprocessingDrawing" xmlns:wp="http://schemas.openxmlformats.org/drawingml/2006/wordprocessingDrawing" xmlns:w10="urn:schemas-microsoft-com:office:word" xmlns:w="http://schemas.openxmlformats.org/wordprocessingml/2006/main" xmlns:w14="http://schemas.microsoft.com/office/word/2010/wordml" xmlns:wpg="http://schemas.microsoft.com/office/word/2010/wordprocessingGroup" xmlns:wpi="http://schemas.microsoft.com/office/word/2010/wordprocessingInk" xmlns:wne="http://schemas.microsoft.com/office/word/2006/wordml" xmlns:wps="http://schemas.microsoft.com/office/word/2010/wordprocessingShape" mc:Ignorable="w14 wp14">
   <w:abstractNum w:abstractNumId="0">
     <w:nsid w:val="69BA45A9"/>
     <w:multiLevelType w:val="hybridMultilevel"/>
@@ -1728,7 +2132,7 @@
 </file>
 
 <file path=word/styles.xml><?xml version="1.0" encoding="utf-8"?>
-<w:styles xmlns:r="http://schemas.openxmlformats.org/officeDocument/2006/relationships" xmlns:w="http://schemas.openxmlformats.org/wordprocessingml/2006/main">
+<w:styles xmlns:mc="http://schemas.openxmlformats.org/markup-compatibility/2006" xmlns:r="http://schemas.openxmlformats.org/officeDocument/2006/relationships" xmlns:w="http://schemas.openxmlformats.org/wordprocessingml/2006/main" xmlns:w14="http://schemas.microsoft.com/office/word/2010/wordml" mc:Ignorable="w14">
   <w:docDefaults>
     <w:rPrDefault>
       <w:rPr>
@@ -1899,7 +2303,6 @@
     <w:uiPriority w:val="99"/>
     <w:semiHidden/>
     <w:unhideWhenUsed/>
-    <w:qFormat/>
     <w:tblPr>
       <w:tblInd w:w="0" w:type="dxa"/>
       <w:tblCellMar>
@@ -1967,6 +2370,196 @@
       <w:sz w:val="16"/>
       <w:szCs w:val="16"/>
     </w:rPr>
+  </w:style>
+</w:styles>
+</file>
+
+<file path=word/stylesWithEffects.xml><?xml version="1.0" encoding="utf-8"?>
+<w:styles xmlns:wpc="http://schemas.microsoft.com/office/word/2010/wordprocessingCanvas" xmlns:mc="http://schemas.openxmlformats.org/markup-compatibility/2006" xmlns:o="urn:schemas-microsoft-com:office:office" xmlns:r="http://schemas.openxmlformats.org/officeDocument/2006/relationships" xmlns:m="http://schemas.openxmlformats.org/officeDocument/2006/math" xmlns:v="urn:schemas-microsoft-com:vml" xmlns:wp14="http://schemas.microsoft.com/office/word/2010/wordprocessingDrawing" xmlns:wp="http://schemas.openxmlformats.org/drawingml/2006/wordprocessingDrawing" xmlns:w10="urn:schemas-microsoft-com:office:word" xmlns:w="http://schemas.openxmlformats.org/wordprocessingml/2006/main" xmlns:w14="http://schemas.microsoft.com/office/word/2010/wordml" xmlns:wpg="http://schemas.microsoft.com/office/word/2010/wordprocessingGroup" xmlns:wpi="http://schemas.microsoft.com/office/word/2010/wordprocessingInk" xmlns:wne="http://schemas.microsoft.com/office/word/2006/wordml" xmlns:wps="http://schemas.microsoft.com/office/word/2010/wordprocessingShape" mc:Ignorable="w14 wp14">
+  <w:docDefaults>
+    <w:rPrDefault>
+      <w:rPr>
+        <w:rFonts w:asciiTheme="minorHAnsi" w:eastAsiaTheme="minorEastAsia" w:hAnsiTheme="minorHAnsi" w:cstheme="minorBidi"/>
+        <w:sz w:val="22"/>
+        <w:szCs w:val="22"/>
+        <w:lang w:val="en-US" w:eastAsia="en-US" w:bidi="ar-SA"/>
+      </w:rPr>
+    </w:rPrDefault>
+    <w:pPrDefault>
+      <w:pPr>
+        <w:spacing w:after="200" w:line="276" w:lineRule="auto"/>
+      </w:pPr>
+    </w:pPrDefault>
+  </w:docDefaults>
+  <w:latentStyles w:defLockedState="0" w:defUIPriority="99" w:defSemiHidden="1" w:defUnhideWhenUsed="1" w:defQFormat="0" w:count="267">
+    <w:lsdException w:name="Normal" w:semiHidden="0" w:uiPriority="0" w:unhideWhenUsed="0" w:qFormat="1"/>
+    <w:lsdException w:name="heading 1" w:semiHidden="0" w:uiPriority="9" w:unhideWhenUsed="0" w:qFormat="1"/>
+    <w:lsdException w:name="heading 2" w:uiPriority="9" w:qFormat="1"/>
+    <w:lsdException w:name="heading 3" w:uiPriority="9" w:qFormat="1"/>
+    <w:lsdException w:name="heading 4" w:uiPriority="9" w:qFormat="1"/>
+    <w:lsdException w:name="heading 5" w:uiPriority="9" w:qFormat="1"/>
+    <w:lsdException w:name="heading 6" w:uiPriority="9" w:qFormat="1"/>
+    <w:lsdException w:name="heading 7" w:uiPriority="9" w:qFormat="1"/>
+    <w:lsdException w:name="heading 8" w:uiPriority="9" w:qFormat="1"/>
+    <w:lsdException w:name="heading 9" w:uiPriority="9" w:qFormat="1"/>
+    <w:lsdException w:name="toc 1" w:uiPriority="39"/>
+    <w:lsdException w:name="toc 2" w:uiPriority="39"/>
+    <w:lsdException w:name="toc 3" w:uiPriority="39"/>
+    <w:lsdException w:name="toc 4" w:uiPriority="39"/>
+    <w:lsdException w:name="toc 5" w:uiPriority="39"/>
+    <w:lsdException w:name="toc 6" w:uiPriority="39"/>
+    <w:lsdException w:name="toc 7" w:uiPriority="39"/>
+    <w:lsdException w:name="toc 8" w:uiPriority="39"/>
+    <w:lsdException w:name="toc 9" w:uiPriority="39"/>
+    <w:lsdException w:name="caption" w:uiPriority="35" w:qFormat="1"/>
+    <w:lsdException w:name="Title" w:semiHidden="0" w:uiPriority="10" w:unhideWhenUsed="0" w:qFormat="1"/>
+    <w:lsdException w:name="Default Paragraph Font" w:uiPriority="1"/>
+    <w:lsdException w:name="Subtitle" w:semiHidden="0" w:uiPriority="11" w:unhideWhenUsed="0" w:qFormat="1"/>
+    <w:lsdException w:name="Strong" w:semiHidden="0" w:uiPriority="22" w:unhideWhenUsed="0" w:qFormat="1"/>
+    <w:lsdException w:name="Emphasis" w:semiHidden="0" w:uiPriority="20" w:unhideWhenUsed="0" w:qFormat="1"/>
+    <w:lsdException w:name="Table Grid" w:semiHidden="0" w:uiPriority="59" w:unhideWhenUsed="0"/>
+    <w:lsdException w:name="Placeholder Text" w:unhideWhenUsed="0"/>
+    <w:lsdException w:name="No Spacing" w:semiHidden="0" w:uiPriority="1" w:unhideWhenUsed="0" w:qFormat="1"/>
+    <w:lsdException w:name="Light Shading" w:semiHidden="0" w:uiPriority="60" w:unhideWhenUsed="0"/>
+    <w:lsdException w:name="Light List" w:semiHidden="0" w:uiPriority="61" w:unhideWhenUsed="0"/>
+    <w:lsdException w:name="Light Grid" w:semiHidden="0" w:uiPriority="62" w:unhideWhenUsed="0"/>
+    <w:lsdException w:name="Medium Shading 1" w:semiHidden="0" w:uiPriority="63" w:unhideWhenUsed="0"/>
+    <w:lsdException w:name="Medium Shading 2" w:semiHidden="0" w:uiPriority="64" w:unhideWhenUsed="0"/>
+    <w:lsdException w:name="Medium List 1" w:semiHidden="0" w:uiPriority="65" w:unhideWhenUsed="0"/>
+    <w:lsdException w:name="Medium List 2" w:semiHidden="0" w:uiPriority="66" w:unhideWhenUsed="0"/>
+    <w:lsdException w:name="Medium Grid 1" w:semiHidden="0" w:uiPriority="67" w:unhideWhenUsed="0"/>
+    <w:lsdException w:name="Medium Grid 2" w:semiHidden="0" w:uiPriority="68" w:unhideWhenUsed="0"/>
+    <w:lsdException w:name="Medium Grid 3" w:semiHidden="0" w:uiPriority="69" w:unhideWhenUsed="0"/>
+    <w:lsdException w:name="Dark List" w:semiHidden="0" w:uiPriority="70" w:unhideWhenUsed="0"/>
+    <w:lsdException w:name="Colorful Shading" w:semiHidden="0" w:uiPriority="71" w:unhideWhenUsed="0"/>
+    <w:lsdException w:name="Colorful List" w:semiHidden="0" w:uiPriority="72" w:unhideWhenUsed="0"/>
+    <w:lsdException w:name="Colorful Grid" w:semiHidden="0" w:uiPriority="73" w:unhideWhenUsed="0"/>
+    <w:lsdException w:name="Light Shading Accent 1" w:semiHidden="0" w:uiPriority="60" w:unhideWhenUsed="0"/>
+    <w:lsdException w:name="Light List Accent 1" w:semiHidden="0" w:uiPriority="61" w:unhideWhenUsed="0"/>
+    <w:lsdException w:name="Light Grid Accent 1" w:semiHidden="0" w:uiPriority="62" w:unhideWhenUsed="0"/>
+    <w:lsdException w:name="Medium Shading 1 Accent 1" w:semiHidden="0" w:uiPriority="63" w:unhideWhenUsed="0"/>
+    <w:lsdException w:name="Medium Shading 2 Accent 1" w:semiHidden="0" w:uiPriority="64" w:unhideWhenUsed="0"/>
+    <w:lsdException w:name="Medium List 1 Accent 1" w:semiHidden="0" w:uiPriority="65" w:unhideWhenUsed="0"/>
+    <w:lsdException w:name="Revision" w:unhideWhenUsed="0"/>
+    <w:lsdException w:name="List Paragraph" w:semiHidden="0" w:uiPriority="34" w:unhideWhenUsed="0" w:qFormat="1"/>
+    <w:lsdException w:name="Quote" w:semiHidden="0" w:uiPriority="29" w:unhideWhenUsed="0" w:qFormat="1"/>
+    <w:lsdException w:name="Intense Quote" w:semiHidden="0" w:uiPriority="30" w:unhideWhenUsed="0" w:qFormat="1"/>
+    <w:lsdException w:name="Medium List 2 Accent 1" w:semiHidden="0" w:uiPriority="66" w:unhideWhenUsed="0"/>
+    <w:lsdException w:name="Medium Grid 1 Accent 1" w:semiHidden="0" w:uiPriority="67" w:unhideWhenUsed="0"/>
+    <w:lsdException w:name="Medium Grid 2 Accent 1" w:semiHidden="0" w:uiPriority="68" w:unhideWhenUsed="0"/>
+    <w:lsdException w:name="Medium Grid 3 Accent 1" w:semiHidden="0" w:uiPriority="69" w:unhideWhenUsed="0"/>
+    <w:lsdException w:name="Dark List Accent 1" w:semiHidden="0" w:uiPriority="70" w:unhideWhenUsed="0"/>
+    <w:lsdException w:name="Colorful Shading Accent 1" w:semiHidden="0" w:uiPriority="71" w:unhideWhenUsed="0"/>
+    <w:lsdException w:name="Colorful List Accent 1" w:semiHidden="0" w:uiPriority="72" w:unhideWhenUsed="0"/>
+    <w:lsdException w:name="Colorful Grid Accent 1" w:semiHidden="0" w:uiPriority="73" w:unhideWhenUsed="0"/>
+    <w:lsdException w:name="Light Shading Accent 2" w:semiHidden="0" w:uiPriority="60" w:unhideWhenUsed="0"/>
+    <w:lsdException w:name="Light List Accent 2" w:semiHidden="0" w:uiPriority="61" w:unhideWhenUsed="0"/>
+    <w:lsdException w:name="Light Grid Accent 2" w:semiHidden="0" w:uiPriority="62" w:unhideWhenUsed="0"/>
+    <w:lsdException w:name="Medium Shading 1 Accent 2" w:semiHidden="0" w:uiPriority="63" w:unhideWhenUsed="0"/>
+    <w:lsdException w:name="Medium Shading 2 Accent 2" w:semiHidden="0" w:uiPriority="64" w:unhideWhenUsed="0"/>
+    <w:lsdException w:name="Medium List 1 Accent 2" w:semiHidden="0" w:uiPriority="65" w:unhideWhenUsed="0"/>
+    <w:lsdException w:name="Medium List 2 Accent 2" w:semiHidden="0" w:uiPriority="66" w:unhideWhenUsed="0"/>
+    <w:lsdException w:name="Medium Grid 1 Accent 2" w:semiHidden="0" w:uiPriority="67" w:unhideWhenUsed="0"/>
+    <w:lsdException w:name="Medium Grid 2 Accent 2" w:semiHidden="0" w:uiPriority="68" w:unhideWhenUsed="0"/>
+    <w:lsdException w:name="Medium Grid 3 Accent 2" w:semiHidden="0" w:uiPriority="69" w:unhideWhenUsed="0"/>
+    <w:lsdException w:name="Dark List Accent 2" w:semiHidden="0" w:uiPriority="70" w:unhideWhenUsed="0"/>
+    <w:lsdException w:name="Colorful Shading Accent 2" w:semiHidden="0" w:uiPriority="71" w:unhideWhenUsed="0"/>
+    <w:lsdException w:name="Colorful List Accent 2" w:semiHidden="0" w:uiPriority="72" w:unhideWhenUsed="0"/>
+    <w:lsdException w:name="Colorful Grid Accent 2" w:semiHidden="0" w:uiPriority="73" w:unhideWhenUsed="0"/>
+    <w:lsdException w:name="Light Shading Accent 3" w:semiHidden="0" w:uiPriority="60" w:unhideWhenUsed="0"/>
+    <w:lsdException w:name="Light List Accent 3" w:semiHidden="0" w:uiPriority="61" w:unhideWhenUsed="0"/>
+    <w:lsdException w:name="Light Grid Accent 3" w:semiHidden="0" w:uiPriority="62" w:unhideWhenUsed="0"/>
+    <w:lsdException w:name="Medium Shading 1 Accent 3" w:semiHidden="0" w:uiPriority="63" w:unhideWhenUsed="0"/>
+    <w:lsdException w:name="Medium Shading 2 Accent 3" w:semiHidden="0" w:uiPriority="64" w:unhideWhenUsed="0"/>
+    <w:lsdException w:name="Medium List 1 Accent 3" w:semiHidden="0" w:uiPriority="65" w:unhideWhenUsed="0"/>
+    <w:lsdException w:name="Medium List 2 Accent 3" w:semiHidden="0" w:uiPriority="66" w:unhideWhenUsed="0"/>
+    <w:lsdException w:name="Medium Grid 1 Accent 3" w:semiHidden="0" w:uiPriority="67" w:unhideWhenUsed="0"/>
+    <w:lsdException w:name="Medium Grid 2 Accent 3" w:semiHidden="0" w:uiPriority="68" w:unhideWhenUsed="0"/>
+    <w:lsdException w:name="Medium Grid 3 Accent 3" w:semiHidden="0" w:uiPriority="69" w:unhideWhenUsed="0"/>
+    <w:lsdException w:name="Dark List Accent 3" w:semiHidden="0" w:uiPriority="70" w:unhideWhenUsed="0"/>
+    <w:lsdException w:name="Colorful Shading Accent 3" w:semiHidden="0" w:uiPriority="71" w:unhideWhenUsed="0"/>
+    <w:lsdException w:name="Colorful List Accent 3" w:semiHidden="0" w:uiPriority="72" w:unhideWhenUsed="0"/>
+    <w:lsdException w:name="Colorful Grid Accent 3" w:semiHidden="0" w:uiPriority="73" w:unhideWhenUsed="0"/>
+    <w:lsdException w:name="Light Shading Accent 4" w:semiHidden="0" w:uiPriority="60" w:unhideWhenUsed="0"/>
+    <w:lsdException w:name="Light List Accent 4" w:semiHidden="0" w:uiPriority="61" w:unhideWhenUsed="0"/>
+    <w:lsdException w:name="Light Grid Accent 4" w:semiHidden="0" w:uiPriority="62" w:unhideWhenUsed="0"/>
+    <w:lsdException w:name="Medium Shading 1 Accent 4" w:semiHidden="0" w:uiPriority="63" w:unhideWhenUsed="0"/>
+    <w:lsdException w:name="Medium Shading 2 Accent 4" w:semiHidden="0" w:uiPriority="64" w:unhideWhenUsed="0"/>
+    <w:lsdException w:name="Medium List 1 Accent 4" w:semiHidden="0" w:uiPriority="65" w:unhideWhenUsed="0"/>
+    <w:lsdException w:name="Medium List 2 Accent 4" w:semiHidden="0" w:uiPriority="66" w:unhideWhenUsed="0"/>
+    <w:lsdException w:name="Medium Grid 1 Accent 4" w:semiHidden="0" w:uiPriority="67" w:unhideWhenUsed="0"/>
+    <w:lsdException w:name="Medium Grid 2 Accent 4" w:semiHidden="0" w:uiPriority="68" w:unhideWhenUsed="0"/>
+    <w:lsdException w:name="Medium Grid 3 Accent 4" w:semiHidden="0" w:uiPriority="69" w:unhideWhenUsed="0"/>
+    <w:lsdException w:name="Dark List Accent 4" w:semiHidden="0" w:uiPriority="70" w:unhideWhenUsed="0"/>
+    <w:lsdException w:name="Colorful Shading Accent 4" w:semiHidden="0" w:uiPriority="71" w:unhideWhenUsed="0"/>
+    <w:lsdException w:name="Colorful List Accent 4" w:semiHidden="0" w:uiPriority="72" w:unhideWhenUsed="0"/>
+    <w:lsdException w:name="Colorful Grid Accent 4" w:semiHidden="0" w:uiPriority="73" w:unhideWhenUsed="0"/>
+    <w:lsdException w:name="Light Shading Accent 5" w:semiHidden="0" w:uiPriority="60" w:unhideWhenUsed="0"/>
+    <w:lsdException w:name="Light List Accent 5" w:semiHidden="0" w:uiPriority="61" w:unhideWhenUsed="0"/>
+    <w:lsdException w:name="Light Grid Accent 5" w:semiHidden="0" w:uiPriority="62" w:unhideWhenUsed="0"/>
+    <w:lsdException w:name="Medium Shading 1 Accent 5" w:semiHidden="0" w:uiPriority="63" w:unhideWhenUsed="0"/>
+    <w:lsdException w:name="Medium Shading 2 Accent 5" w:semiHidden="0" w:uiPriority="64" w:unhideWhenUsed="0"/>
+    <w:lsdException w:name="Medium List 1 Accent 5" w:semiHidden="0" w:uiPriority="65" w:unhideWhenUsed="0"/>
+    <w:lsdException w:name="Medium List 2 Accent 5" w:semiHidden="0" w:uiPriority="66" w:unhideWhenUsed="0"/>
+    <w:lsdException w:name="Medium Grid 1 Accent 5" w:semiHidden="0" w:uiPriority="67" w:unhideWhenUsed="0"/>
+    <w:lsdException w:name="Medium Grid 2 Accent 5" w:semiHidden="0" w:uiPriority="68" w:unhideWhenUsed="0"/>
+    <w:lsdException w:name="Medium Grid 3 Accent 5" w:semiHidden="0" w:uiPriority="69" w:unhideWhenUsed="0"/>
+    <w:lsdException w:name="Dark List Accent 5" w:semiHidden="0" w:uiPriority="70" w:unhideWhenUsed="0"/>
+    <w:lsdException w:name="Colorful Shading Accent 5" w:semiHidden="0" w:uiPriority="71" w:unhideWhenUsed="0"/>
+    <w:lsdException w:name="Colorful List Accent 5" w:semiHidden="0" w:uiPriority="72" w:unhideWhenUsed="0"/>
+    <w:lsdException w:name="Colorful Grid Accent 5" w:semiHidden="0" w:uiPriority="73" w:unhideWhenUsed="0"/>
+    <w:lsdException w:name="Light Shading Accent 6" w:semiHidden="0" w:uiPriority="60" w:unhideWhenUsed="0"/>
+    <w:lsdException w:name="Light List Accent 6" w:semiHidden="0" w:uiPriority="61" w:unhideWhenUsed="0"/>
+    <w:lsdException w:name="Light Grid Accent 6" w:semiHidden="0" w:uiPriority="62" w:unhideWhenUsed="0"/>
+    <w:lsdException w:name="Medium Shading 1 Accent 6" w:semiHidden="0" w:uiPriority="63" w:unhideWhenUsed="0"/>
+    <w:lsdException w:name="Medium Shading 2 Accent 6" w:semiHidden="0" w:uiPriority="64" w:unhideWhenUsed="0"/>
+    <w:lsdException w:name="Medium List 1 Accent 6" w:semiHidden="0" w:uiPriority="65" w:unhideWhenUsed="0"/>
+    <w:lsdException w:name="Medium List 2 Accent 6" w:semiHidden="0" w:uiPriority="66" w:unhideWhenUsed="0"/>
+    <w:lsdException w:name="Medium Grid 1 Accent 6" w:semiHidden="0" w:uiPriority="67" w:unhideWhenUsed="0"/>
+    <w:lsdException w:name="Medium Grid 2 Accent 6" w:semiHidden="0" w:uiPriority="68" w:unhideWhenUsed="0"/>
+    <w:lsdException w:name="Medium Grid 3 Accent 6" w:semiHidden="0" w:uiPriority="69" w:unhideWhenUsed="0"/>
+    <w:lsdException w:name="Dark List Accent 6" w:semiHidden="0" w:uiPriority="70" w:unhideWhenUsed="0"/>
+    <w:lsdException w:name="Colorful Shading Accent 6" w:semiHidden="0" w:uiPriority="71" w:unhideWhenUsed="0"/>
+    <w:lsdException w:name="Colorful List Accent 6" w:semiHidden="0" w:uiPriority="72" w:unhideWhenUsed="0"/>
+    <w:lsdException w:name="Colorful Grid Accent 6" w:semiHidden="0" w:uiPriority="73" w:unhideWhenUsed="0"/>
+    <w:lsdException w:name="Subtle Emphasis" w:semiHidden="0" w:uiPriority="19" w:unhideWhenUsed="0" w:qFormat="1"/>
+    <w:lsdException w:name="Intense Emphasis" w:semiHidden="0" w:uiPriority="21" w:unhideWhenUsed="0" w:qFormat="1"/>
+    <w:lsdException w:name="Subtle Reference" w:semiHidden="0" w:uiPriority="31" w:unhideWhenUsed="0" w:qFormat="1"/>
+    <w:lsdException w:name="Intense Reference" w:semiHidden="0" w:uiPriority="32" w:unhideWhenUsed="0" w:qFormat="1"/>
+    <w:lsdException w:name="Book Title" w:semiHidden="0" w:uiPriority="33" w:unhideWhenUsed="0" w:qFormat="1"/>
+    <w:lsdException w:name="Bibliography" w:uiPriority="37"/>
+    <w:lsdException w:name="TOC Heading" w:uiPriority="39" w:qFormat="1"/>
+  </w:latentStyles>
+  <w:style w:type="paragraph" w:default="1" w:styleId="Normal">
+    <w:name w:val="Normal"/>
+    <w:qFormat/>
+  </w:style>
+  <w:style w:type="character" w:default="1" w:styleId="DefaultParagraphFont">
+    <w:name w:val="Default Paragraph Font"/>
+    <w:uiPriority w:val="1"/>
+    <w:semiHidden/>
+    <w:unhideWhenUsed/>
+  </w:style>
+  <w:style w:type="table" w:default="1" w:styleId="TableNormal">
+    <w:name w:val="Normal Table"/>
+    <w:uiPriority w:val="99"/>
+    <w:semiHidden/>
+    <w:unhideWhenUsed/>
+    <w:tblPr>
+      <w:tblInd w:w="0" w:type="dxa"/>
+      <w:tblCellMar>
+        <w:top w:w="0" w:type="dxa"/>
+        <w:left w:w="108" w:type="dxa"/>
+        <w:bottom w:w="0" w:type="dxa"/>
+        <w:right w:w="108" w:type="dxa"/>
+      </w:tblCellMar>
+    </w:tblPr>
+  </w:style>
+  <w:style w:type="numbering" w:default="1" w:styleId="NoList">
+    <w:name w:val="No List"/>
+    <w:uiPriority w:val="99"/>
+    <w:semiHidden/>
+    <w:unhideWhenUsed/>
   </w:style>
 </w:styles>
 </file>
@@ -2259,7 +2852,7 @@
 </file>
 
 <file path=customXml/itemProps1.xml><?xml version="1.0" encoding="utf-8"?>
-<ds:datastoreItem xmlns:ds="http://schemas.openxmlformats.org/officeDocument/2006/customXml" ds:itemID="{C3ECDA96-2197-4DE9-B7AB-239D3E7F8188}">
+<ds:datastoreItem xmlns:ds="http://schemas.openxmlformats.org/officeDocument/2006/customXml" ds:itemID="{503A1332-4060-438D-B647-9CA73815C7FF}">
   <ds:schemaRefs>
     <ds:schemaRef ds:uri="http://schemas.openxmlformats.org/officeDocument/2006/bibliography"/>
   </ds:schemaRefs>

</xml_diff>